<commit_message>
Cau4: huong dan chay file
</commit_message>
<xml_diff>
--- a/Cau1_DH52201541.docx
+++ b/Cau1_DH52201541.docx
@@ -358,7 +358,251 @@
           <w:sz w:val="24"/>
           <w:szCs w:val="24"/>
         </w:rPr>
-        <w:t>---</w:t>
+        <w:t xml:space="preserve">Câu 4: Phần hướng dẫn chạy file </w:t>
+      </w:r>
+    </w:p>
+    <w:p>
+      <w:pPr>
+        <w:rPr>
+          <w:rFonts w:ascii="Times New Roman" w:hAnsi="Times New Roman" w:cs="Times New Roman"/>
+          <w:sz w:val="24"/>
+          <w:szCs w:val="24"/>
+        </w:rPr>
+      </w:pPr>
+      <w:r>
+        <w:rPr>
+          <w:rFonts w:ascii="Times New Roman" w:hAnsi="Times New Roman" w:cs="Times New Roman"/>
+          <w:sz w:val="24"/>
+          <w:szCs w:val="24"/>
+        </w:rPr>
+        <w:t>Biên dịch và chạy (C++)</w:t>
+      </w:r>
+    </w:p>
+    <w:p>
+      <w:pPr>
+        <w:rPr>
+          <w:rFonts w:ascii="Times New Roman" w:hAnsi="Times New Roman" w:cs="Times New Roman"/>
+          <w:sz w:val="24"/>
+          <w:szCs w:val="24"/>
+        </w:rPr>
+      </w:pPr>
+      <w:r>
+        <w:rPr>
+          <w:rFonts w:ascii="Times New Roman" w:hAnsi="Times New Roman" w:cs="Times New Roman"/>
+          <w:sz w:val="24"/>
+          <w:szCs w:val="24"/>
+        </w:rPr>
+        <w:t>- Biên dịch:</w:t>
+      </w:r>
+    </w:p>
+    <w:p>
+      <w:pPr>
+        <w:rPr>
+          <w:rFonts w:ascii="Times New Roman" w:hAnsi="Times New Roman" w:cs="Times New Roman"/>
+          <w:sz w:val="24"/>
+          <w:szCs w:val="24"/>
+        </w:rPr>
+      </w:pPr>
+      <w:r>
+        <w:rPr>
+          <w:rFonts w:ascii="Times New Roman" w:hAnsi="Times New Roman" w:cs="Times New Roman"/>
+          <w:sz w:val="24"/>
+          <w:szCs w:val="24"/>
+        </w:rPr>
+        <w:t xml:space="preserve">  g++ -std=c++17 </w:t>
+      </w:r>
+      <w:r>
+        <w:rPr>
+          <w:rFonts w:ascii="Times New Roman" w:hAnsi="Times New Roman" w:cs="Times New Roman"/>
+          <w:sz w:val="24"/>
+          <w:szCs w:val="24"/>
+        </w:rPr>
+        <w:t>cau2</w:t>
+      </w:r>
+      <w:r>
+        <w:rPr>
+          <w:rFonts w:ascii="Times New Roman" w:hAnsi="Times New Roman" w:cs="Times New Roman"/>
+          <w:sz w:val="24"/>
+          <w:szCs w:val="24"/>
+        </w:rPr>
+        <w:t xml:space="preserve">.cpp -o </w:t>
+      </w:r>
+      <w:r>
+        <w:rPr>
+          <w:rFonts w:ascii="Times New Roman" w:hAnsi="Times New Roman" w:cs="Times New Roman"/>
+          <w:sz w:val="24"/>
+          <w:szCs w:val="24"/>
+        </w:rPr>
+        <w:t>cau2</w:t>
+      </w:r>
+    </w:p>
+    <w:p>
+      <w:pPr>
+        <w:rPr>
+          <w:rFonts w:ascii="Times New Roman" w:hAnsi="Times New Roman" w:cs="Times New Roman"/>
+          <w:sz w:val="24"/>
+          <w:szCs w:val="24"/>
+        </w:rPr>
+      </w:pPr>
+      <w:r>
+        <w:rPr>
+          <w:rFonts w:ascii="Times New Roman" w:hAnsi="Times New Roman" w:cs="Times New Roman"/>
+          <w:sz w:val="24"/>
+          <w:szCs w:val="24"/>
+        </w:rPr>
+        <w:lastRenderedPageBreak/>
+        <w:t>- Chạy:</w:t>
+      </w:r>
+    </w:p>
+    <w:p>
+      <w:pPr>
+        <w:rPr>
+          <w:rFonts w:ascii="Times New Roman" w:hAnsi="Times New Roman" w:cs="Times New Roman"/>
+          <w:sz w:val="24"/>
+          <w:szCs w:val="24"/>
+        </w:rPr>
+      </w:pPr>
+      <w:r>
+        <w:rPr>
+          <w:rFonts w:ascii="Times New Roman" w:hAnsi="Times New Roman" w:cs="Times New Roman"/>
+          <w:sz w:val="24"/>
+          <w:szCs w:val="24"/>
+        </w:rPr>
+        <w:t xml:space="preserve">  ./</w:t>
+      </w:r>
+      <w:r>
+        <w:rPr>
+          <w:rFonts w:ascii="Times New Roman" w:hAnsi="Times New Roman" w:cs="Times New Roman"/>
+          <w:sz w:val="24"/>
+          <w:szCs w:val="24"/>
+        </w:rPr>
+        <w:t>cau2.cpp</w:t>
+      </w:r>
+    </w:p>
+    <w:p>
+      <w:pPr>
+        <w:rPr>
+          <w:rFonts w:ascii="Times New Roman" w:hAnsi="Times New Roman" w:cs="Times New Roman"/>
+          <w:sz w:val="24"/>
+          <w:szCs w:val="24"/>
+        </w:rPr>
+      </w:pPr>
+    </w:p>
+    <w:p>
+      <w:pPr>
+        <w:rPr>
+          <w:rFonts w:ascii="Times New Roman" w:hAnsi="Times New Roman" w:cs="Times New Roman"/>
+          <w:sz w:val="24"/>
+          <w:szCs w:val="24"/>
+        </w:rPr>
+      </w:pPr>
+      <w:r>
+        <w:rPr>
+          <w:rFonts w:ascii="Times New Roman" w:hAnsi="Times New Roman" w:cs="Times New Roman"/>
+          <w:sz w:val="24"/>
+          <w:szCs w:val="24"/>
+        </w:rPr>
+        <w:t>Chạy Shell script</w:t>
+      </w:r>
+    </w:p>
+    <w:p>
+      <w:pPr>
+        <w:rPr>
+          <w:rFonts w:ascii="Times New Roman" w:hAnsi="Times New Roman" w:cs="Times New Roman"/>
+          <w:sz w:val="24"/>
+          <w:szCs w:val="24"/>
+        </w:rPr>
+      </w:pPr>
+      <w:r>
+        <w:rPr>
+          <w:rFonts w:ascii="Times New Roman" w:hAnsi="Times New Roman" w:cs="Times New Roman"/>
+          <w:sz w:val="24"/>
+          <w:szCs w:val="24"/>
+        </w:rPr>
+        <w:t>- Đảm bảo script có quyền thực thi:</w:t>
+      </w:r>
+    </w:p>
+    <w:p>
+      <w:pPr>
+        <w:rPr>
+          <w:rFonts w:ascii="Times New Roman" w:hAnsi="Times New Roman" w:cs="Times New Roman"/>
+          <w:sz w:val="24"/>
+          <w:szCs w:val="24"/>
+        </w:rPr>
+      </w:pPr>
+      <w:r>
+        <w:rPr>
+          <w:rFonts w:ascii="Times New Roman" w:hAnsi="Times New Roman" w:cs="Times New Roman"/>
+          <w:sz w:val="24"/>
+          <w:szCs w:val="24"/>
+        </w:rPr>
+        <w:t xml:space="preserve">  chmod +x </w:t>
+      </w:r>
+      <w:r>
+        <w:rPr>
+          <w:rFonts w:ascii="Times New Roman" w:hAnsi="Times New Roman" w:cs="Times New Roman"/>
+          <w:sz w:val="24"/>
+          <w:szCs w:val="24"/>
+        </w:rPr>
+        <w:t>cau2</w:t>
+      </w:r>
+      <w:r>
+        <w:rPr>
+          <w:rFonts w:ascii="Times New Roman" w:hAnsi="Times New Roman" w:cs="Times New Roman"/>
+          <w:sz w:val="24"/>
+          <w:szCs w:val="24"/>
+        </w:rPr>
+        <w:t>.sh</w:t>
+      </w:r>
+    </w:p>
+    <w:p>
+      <w:pPr>
+        <w:rPr>
+          <w:rFonts w:ascii="Times New Roman" w:hAnsi="Times New Roman" w:cs="Times New Roman"/>
+          <w:sz w:val="24"/>
+          <w:szCs w:val="24"/>
+        </w:rPr>
+      </w:pPr>
+      <w:r>
+        <w:rPr>
+          <w:rFonts w:ascii="Times New Roman" w:hAnsi="Times New Roman" w:cs="Times New Roman"/>
+          <w:sz w:val="24"/>
+          <w:szCs w:val="24"/>
+        </w:rPr>
+        <w:t>- Chạy:</w:t>
+      </w:r>
+    </w:p>
+    <w:p>
+      <w:pPr>
+        <w:rPr>
+          <w:rFonts w:ascii="Times New Roman" w:hAnsi="Times New Roman" w:cs="Times New Roman"/>
+          <w:sz w:val="24"/>
+          <w:szCs w:val="24"/>
+        </w:rPr>
+      </w:pPr>
+      <w:r>
+        <w:rPr>
+          <w:rFonts w:ascii="Times New Roman" w:hAnsi="Times New Roman" w:cs="Times New Roman"/>
+          <w:sz w:val="24"/>
+          <w:szCs w:val="24"/>
+        </w:rPr>
+        <w:t xml:space="preserve">  ./</w:t>
+      </w:r>
+      <w:r>
+        <w:rPr>
+          <w:rFonts w:ascii="Times New Roman" w:hAnsi="Times New Roman" w:cs="Times New Roman"/>
+          <w:sz w:val="24"/>
+          <w:szCs w:val="24"/>
+        </w:rPr>
+        <w:t>cau2</w:t>
+      </w:r>
+      <w:r>
+        <w:rPr>
+          <w:rFonts w:ascii="Times New Roman" w:hAnsi="Times New Roman" w:cs="Times New Roman"/>
+          <w:sz w:val="24"/>
+          <w:szCs w:val="24"/>
+        </w:rPr>
+        <w:t>.sh</w:t>
       </w:r>
     </w:p>
     <w:sectPr>

</xml_diff>